<commit_message>
zadání uprava lexu na neomezeny ID
</commit_message>
<xml_diff>
--- a/semestralka/cink01_SP_PMP.docx
+++ b/semestralka/cink01_SP_PMP.docx
@@ -1,6 +1,6 @@
 
 <file path=word/document.xml><?xml version="1.0" encoding="utf-8"?>
-<w:document xmlns:wpc="http://schemas.microsoft.com/office/word/2010/wordprocessingCanvas" xmlns:cx="http://schemas.microsoft.com/office/drawing/2014/chartex" xmlns:cx1="http://schemas.microsoft.com/office/drawing/2015/9/8/chartex" xmlns:cx2="http://schemas.microsoft.com/office/drawing/2015/10/21/chartex" xmlns:cx3="http://schemas.microsoft.com/office/drawing/2016/5/9/chartex" xmlns:cx4="http://schemas.microsoft.com/office/drawing/2016/5/10/chartex" xmlns:cx5="http://schemas.microsoft.com/office/drawing/2016/5/11/chartex" xmlns:cx6="http://schemas.microsoft.com/office/drawing/2016/5/12/chartex" xmlns:cx7="http://schemas.microsoft.com/office/drawing/2016/5/13/chartex" xmlns:cx8="http://schemas.microsoft.com/office/drawing/2016/5/14/chartex" xmlns:mc="http://schemas.openxmlformats.org/markup-compatibility/2006" xmlns:aink="http://schemas.microsoft.com/office/drawing/2016/ink" xmlns:am3d="http://schemas.microsoft.com/office/drawing/2017/model3d" xmlns:o="urn:schemas-microsoft-com:office:office" xmlns:r="http://schemas.openxmlformats.org/officeDocument/2006/relationships" xmlns:m="http://schemas.openxmlformats.org/officeDocument/2006/math" xmlns:v="urn:schemas-microsoft-com:vml" xmlns:wp14="http://schemas.microsoft.com/office/word/2010/wordprocessingDrawing" xmlns:wp="http://schemas.openxmlformats.org/drawingml/2006/wordprocessingDrawing" xmlns:w10="urn:schemas-microsoft-com:office:word" xmlns:w="http://schemas.openxmlformats.org/wordprocessingml/2006/main" xmlns:w14="http://schemas.microsoft.com/office/word/2010/wordml" xmlns:w15="http://schemas.microsoft.com/office/word/2012/wordml" xmlns:w16cid="http://schemas.microsoft.com/office/word/2016/wordml/cid" xmlns:w16se="http://schemas.microsoft.com/office/word/2015/wordml/symex" xmlns:wpg="http://schemas.microsoft.com/office/word/2010/wordprocessingGroup" xmlns:wpi="http://schemas.microsoft.com/office/word/2010/wordprocessingInk" xmlns:wne="http://schemas.microsoft.com/office/word/2006/wordml" xmlns:wps="http://schemas.microsoft.com/office/word/2010/wordprocessingShape" mc:Ignorable="w14 w15 w16se w16cid wp14">
+<w:document xmlns:wpc="http://schemas.microsoft.com/office/word/2010/wordprocessingCanvas" xmlns:cx="http://schemas.microsoft.com/office/drawing/2014/chartex" xmlns:cx1="http://schemas.microsoft.com/office/drawing/2015/9/8/chartex" xmlns:mc="http://schemas.openxmlformats.org/markup-compatibility/2006" xmlns:o="urn:schemas-microsoft-com:office:office" xmlns:r="http://schemas.openxmlformats.org/officeDocument/2006/relationships" xmlns:m="http://schemas.openxmlformats.org/officeDocument/2006/math" xmlns:v="urn:schemas-microsoft-com:vml" xmlns:wp14="http://schemas.microsoft.com/office/word/2010/wordprocessingDrawing" xmlns:wp="http://schemas.openxmlformats.org/drawingml/2006/wordprocessingDrawing" xmlns:w10="urn:schemas-microsoft-com:office:word" xmlns:w="http://schemas.openxmlformats.org/wordprocessingml/2006/main" xmlns:w14="http://schemas.microsoft.com/office/word/2010/wordml" xmlns:w15="http://schemas.microsoft.com/office/word/2012/wordml" xmlns:w16se="http://schemas.microsoft.com/office/word/2015/wordml/symex" xmlns:wpg="http://schemas.microsoft.com/office/word/2010/wordprocessingGroup" xmlns:wpi="http://schemas.microsoft.com/office/word/2010/wordprocessingInk" xmlns:wne="http://schemas.microsoft.com/office/word/2006/wordml" xmlns:wps="http://schemas.microsoft.com/office/word/2010/wordprocessingShape" mc:Ignorable="w14 w15 w16se wp14">
   <w:body>
     <w:p>
       <w:pPr>
@@ -53,7 +53,6 @@
             <w:listItem w:displayText="Katedra zdravotnických studií" w:value="Katedra zdravotnických studií"/>
           </w:dropDownList>
         </w:sdtPr>
-        <w:sdtEndPr/>
         <w:sdtContent>
           <w:r>
             <w:rPr>
@@ -764,16 +763,46 @@
           <w:noProof/>
         </w:rPr>
       </w:pPr>
-      <w:fldSimple w:instr=" TOC \h \z \c &quot;Obrázek&quot; ">
-        <w:r>
-          <w:rPr>
-            <w:b/>
-            <w:bCs/>
-            <w:noProof/>
-          </w:rPr>
-          <w:t>Nenalezena položka seznamu obrázků.</w:t>
-        </w:r>
-      </w:fldSimple>
+      <w:r>
+        <w:rPr>
+          <w:b/>
+          <w:bCs/>
+          <w:noProof/>
+        </w:rPr>
+        <w:fldChar w:fldCharType="begin"/>
+      </w:r>
+      <w:r>
+        <w:rPr>
+          <w:b/>
+          <w:bCs/>
+          <w:noProof/>
+        </w:rPr>
+        <w:instrText xml:space="preserve"> TOC \h \z \c "Obrázek" </w:instrText>
+      </w:r>
+      <w:r>
+        <w:rPr>
+          <w:b/>
+          <w:bCs/>
+          <w:noProof/>
+        </w:rPr>
+        <w:fldChar w:fldCharType="separate"/>
+      </w:r>
+      <w:r>
+        <w:rPr>
+          <w:b/>
+          <w:bCs/>
+          <w:noProof/>
+        </w:rPr>
+        <w:t>Nenalezena položka seznamu obrázků.</w:t>
+      </w:r>
+      <w:r>
+        <w:rPr>
+          <w:b/>
+          <w:bCs/>
+          <w:noProof/>
+        </w:rPr>
+        <w:fldChar w:fldCharType="end"/>
+      </w:r>
     </w:p>
     <w:p>
       <w:pPr>
@@ -839,16 +868,7 @@
           <w:lang w:val="en-US"/>
         </w:rPr>
         <w:tab/>
-        <w:t xml:space="preserve">Yet another compiler </w:t>
-      </w:r>
-      <w:r>
-        <w:rPr>
-          <w:rFonts w:ascii="Arial" w:hAnsi="Arial" w:cs="Arial"/>
-          <w:color w:val="222222"/>
-          <w:shd w:val="clear" w:color="auto" w:fill="FFFFFF"/>
-          <w:lang w:val="en-US"/>
-        </w:rPr>
-        <w:t>compiler</w:t>
+        <w:t>Yet another compiler compiler</w:t>
       </w:r>
     </w:p>
     <w:p>
@@ -1112,12 +1132,7 @@
         <w:t>white spaces</w:t>
       </w:r>
       <w:r>
-        <w:t>)</w:t>
-      </w:r>
-      <w:bookmarkStart w:id="3" w:name="_GoBack"/>
-      <w:bookmarkEnd w:id="3"/>
-      <w:r>
-        <w:t xml:space="preserve"> jsou ignorovány</w:t>
+        <w:t>) jsou ignorovány</w:t>
       </w:r>
     </w:p>
     <w:p>
@@ -1209,13 +1224,7 @@
         </w:numPr>
       </w:pPr>
       <w:r>
-        <w:t xml:space="preserve">Zajistěte, aby překladač po nalezení jakékoli syntaktické chyby nepřerušil svoji práci, ale zpracoval i zbytek vstupního kódu. Na konci </w:t>
-      </w:r>
-      <w:r>
-        <w:t>vypíše,</w:t>
-      </w:r>
-      <w:r>
-        <w:t xml:space="preserve"> pokud možno co nevýstižnější informaci o chybách, které se v průběhu překladu vyskytly.</w:t>
+        <w:t>Zajistěte, aby překladač po nalezení jakékoli syntaktické chyby nepřerušil svoji práci, ale zpracoval i zbytek vstupního kódu. Na konci vypíše, pokud možno co nevýstižnější informaci o chybách, které se v průběhu překladu vyskytly.</w:t>
       </w:r>
     </w:p>
     <w:p>
@@ -1282,7 +1291,7 @@
       <w:pPr>
         <w:pStyle w:val="Nadpis1"/>
       </w:pPr>
-      <w:bookmarkStart w:id="4" w:name="_Toc9174950"/>
+      <w:bookmarkStart w:id="3" w:name="_Toc9174950"/>
       <w:r>
         <w:lastRenderedPageBreak/>
         <w:t>Analýza</w:t>
@@ -1290,23 +1299,176 @@
       <w:r>
         <w:t xml:space="preserve"> problému</w:t>
       </w:r>
-      <w:bookmarkEnd w:id="4"/>
-    </w:p>
-    <w:p>
-      <w:r>
-        <w:br w:type="page"/>
-      </w:r>
-    </w:p>
-    <w:p>
-      <w:pPr>
-        <w:pStyle w:val="Nadpis1"/>
-      </w:pPr>
-      <w:bookmarkStart w:id="5" w:name="_Toc9174951"/>
-      <w:r>
-        <w:lastRenderedPageBreak/>
-        <w:t>Teoretický a technický návrh řešení</w:t>
-      </w:r>
-      <w:bookmarkEnd w:id="5"/>
+      <w:bookmarkEnd w:id="3"/>
+    </w:p>
+    <w:p>
+      <w:pPr>
+        <w:pStyle w:val="Zkladntext"/>
+      </w:pPr>
+      <w:r>
+        <w:t xml:space="preserve">Hlavním krokem k analýze je rozvrhnout tokeny potřebné v gramatice. V zadání jsou zvýrazněné a jsou to slova </w:t>
+      </w:r>
+      <w:r>
+        <w:rPr>
+          <w:i/>
+        </w:rPr>
+        <w:t xml:space="preserve">program, </w:t>
+      </w:r>
+      <w:r>
+        <w:rPr>
+          <w:i/>
+          <w:lang w:val="en-US"/>
+        </w:rPr>
+        <w:t>begin</w:t>
+      </w:r>
+      <w:r>
+        <w:rPr>
+          <w:i/>
+        </w:rPr>
+        <w:t xml:space="preserve">, end, </w:t>
+      </w:r>
+      <w:r>
+        <w:rPr>
+          <w:i/>
+          <w:lang w:val="en-US"/>
+        </w:rPr>
+        <w:t>if</w:t>
+      </w:r>
+      <w:r>
+        <w:rPr>
+          <w:i/>
+        </w:rPr>
+        <w:t xml:space="preserve">, </w:t>
+      </w:r>
+      <w:r>
+        <w:rPr>
+          <w:i/>
+          <w:lang w:val="en-US"/>
+        </w:rPr>
+        <w:t>then</w:t>
+      </w:r>
+      <w:r>
+        <w:rPr>
+          <w:i/>
+        </w:rPr>
+        <w:t>, and</w:t>
+      </w:r>
+      <w:r>
+        <w:t xml:space="preserve"> a symboly </w:t>
+      </w:r>
+      <w:r>
+        <w:rPr>
+          <w:i/>
+        </w:rPr>
+        <w:t>„;“</w:t>
+      </w:r>
+      <w:r>
+        <w:t xml:space="preserve"> pro zaznačení komentáře, </w:t>
+      </w:r>
+      <w:r>
+        <w:rPr>
+          <w:i/>
+        </w:rPr>
+        <w:t>„.“</w:t>
+      </w:r>
+      <w:r>
+        <w:t xml:space="preserve"> pro označení konce programu, </w:t>
+      </w:r>
+      <w:r>
+        <w:rPr>
+          <w:i/>
+        </w:rPr>
+        <w:t>„+“</w:t>
+      </w:r>
+      <w:r>
+        <w:t xml:space="preserve"> ke sčítání dvou </w:t>
+      </w:r>
+      <w:r>
+        <w:rPr>
+          <w:lang w:val="en-US"/>
+        </w:rPr>
+        <w:t>expression</w:t>
+      </w:r>
+      <w:r>
+        <w:t xml:space="preserve"> a přiřazení pomocí </w:t>
+      </w:r>
+      <w:r>
+        <w:rPr>
+          <w:i/>
+        </w:rPr>
+        <w:t>„:=“</w:t>
+      </w:r>
+      <w:r>
+        <w:t>. Dále lze zadat libovolnou proměnnou značenou v ID anebo numerické hodnoty značené NUM. Tyto tokeny jsou vytvořeny v lexikální analýze.</w:t>
+      </w:r>
+    </w:p>
+    <w:p>
+      <w:pPr>
+        <w:pStyle w:val="Zkladntext"/>
+      </w:pPr>
+      <w:r>
+        <w:t xml:space="preserve">Pro syntaktickou analýzu lze využít zadanou gramatiku, kde </w:t>
+      </w:r>
+      <w:r>
+        <w:t>jsou zvolené</w:t>
+      </w:r>
+      <w:r>
+        <w:t xml:space="preserve"> neterminály </w:t>
+      </w:r>
+      <w:r>
+        <w:rPr>
+          <w:i/>
+        </w:rPr>
+        <w:t>PROG</w:t>
+      </w:r>
+      <w:r>
+        <w:t xml:space="preserve">, </w:t>
+      </w:r>
+      <w:r>
+        <w:rPr>
+          <w:i/>
+        </w:rPr>
+        <w:t>BLOCK</w:t>
+      </w:r>
+      <w:r>
+        <w:t xml:space="preserve">, </w:t>
+      </w:r>
+      <w:r>
+        <w:rPr>
+          <w:i/>
+        </w:rPr>
+        <w:t>LIST</w:t>
+      </w:r>
+      <w:r>
+        <w:t xml:space="preserve">, </w:t>
+      </w:r>
+      <w:r>
+        <w:rPr>
+          <w:i/>
+        </w:rPr>
+        <w:t>STMT</w:t>
+      </w:r>
+      <w:r>
+        <w:t xml:space="preserve">, </w:t>
+      </w:r>
+      <w:r>
+        <w:rPr>
+          <w:i/>
+        </w:rPr>
+        <w:t>EXPR</w:t>
+      </w:r>
+      <w:r>
+        <w:rPr>
+          <w:i/>
+        </w:rPr>
+        <w:t xml:space="preserve"> </w:t>
+      </w:r>
+      <w:r>
+        <w:t>ve kterých se dále využívá terminálů ID a NUM a též tokenů z lexikální analýzy</w:t>
+      </w:r>
+      <w:r>
+        <w:t xml:space="preserve">. </w:t>
+      </w:r>
     </w:p>
     <w:p>
       <w:pPr>
@@ -1320,6 +1482,7 @@
           <w:szCs w:val="32"/>
         </w:rPr>
       </w:pPr>
+      <w:bookmarkStart w:id="4" w:name="_Toc9174951"/>
       <w:r>
         <w:br w:type="page"/>
       </w:r>
@@ -1328,12 +1491,10 @@
       <w:pPr>
         <w:pStyle w:val="Nadpis1"/>
       </w:pPr>
-      <w:bookmarkStart w:id="6" w:name="_Toc9174952"/>
-      <w:r>
-        <w:lastRenderedPageBreak/>
-        <w:t>Testování</w:t>
-      </w:r>
-      <w:bookmarkEnd w:id="6"/>
+      <w:r>
+        <w:t>Teoretický a technický návrh řešení</w:t>
+      </w:r>
+      <w:bookmarkEnd w:id="4"/>
     </w:p>
     <w:p>
       <w:pPr>
@@ -1355,12 +1516,21 @@
       <w:pPr>
         <w:pStyle w:val="Nadpis1"/>
       </w:pPr>
-      <w:bookmarkStart w:id="7" w:name="_Toc9174953"/>
-      <w:r>
-        <w:lastRenderedPageBreak/>
-        <w:t>Ukázka vstupů a výstupů</w:t>
-      </w:r>
-      <w:bookmarkEnd w:id="7"/>
+      <w:bookmarkStart w:id="5" w:name="_Toc9174952"/>
+      <w:r>
+        <w:t>Testování</w:t>
+      </w:r>
+      <w:bookmarkEnd w:id="5"/>
+    </w:p>
+    <w:p>
+      <w:pPr>
+        <w:pStyle w:val="Zkladntext"/>
+      </w:pPr>
+      <w:r>
+        <w:t>Pro testování jsou vytvořeny tři testovací soubory</w:t>
+      </w:r>
+      <w:bookmarkStart w:id="6" w:name="_GoBack"/>
+      <w:bookmarkEnd w:id="6"/>
     </w:p>
     <w:p>
       <w:pPr>
@@ -1382,9 +1552,34 @@
       <w:pPr>
         <w:pStyle w:val="Nadpis1"/>
       </w:pPr>
+      <w:bookmarkStart w:id="7" w:name="_Toc9174953"/>
+      <w:r>
+        <w:t>Ukázka vstupů a výstupů</w:t>
+      </w:r>
+      <w:bookmarkEnd w:id="7"/>
+    </w:p>
+    <w:p>
+      <w:pPr>
+        <w:rPr>
+          <w:rFonts w:cs="Arial"/>
+          <w:b/>
+          <w:bCs/>
+          <w:color w:val="000000" w:themeColor="text1"/>
+          <w:kern w:val="32"/>
+          <w:sz w:val="32"/>
+          <w:szCs w:val="32"/>
+        </w:rPr>
+      </w:pPr>
+      <w:r>
+        <w:br w:type="page"/>
+      </w:r>
+    </w:p>
+    <w:p>
+      <w:pPr>
+        <w:pStyle w:val="Nadpis1"/>
+      </w:pPr>
       <w:bookmarkStart w:id="8" w:name="_Toc9174954"/>
       <w:r>
-        <w:lastRenderedPageBreak/>
         <w:t>Zhodnocení projektu</w:t>
       </w:r>
       <w:bookmarkEnd w:id="8"/>
@@ -1410,7 +1605,7 @@
 </file>
 
 <file path=word/endnotes.xml><?xml version="1.0" encoding="utf-8"?>
-<w:endnotes xmlns:wpc="http://schemas.microsoft.com/office/word/2010/wordprocessingCanvas" xmlns:cx="http://schemas.microsoft.com/office/drawing/2014/chartex" xmlns:cx1="http://schemas.microsoft.com/office/drawing/2015/9/8/chartex" xmlns:cx2="http://schemas.microsoft.com/office/drawing/2015/10/21/chartex" xmlns:cx3="http://schemas.microsoft.com/office/drawing/2016/5/9/chartex" xmlns:cx4="http://schemas.microsoft.com/office/drawing/2016/5/10/chartex" xmlns:cx5="http://schemas.microsoft.com/office/drawing/2016/5/11/chartex" xmlns:cx6="http://schemas.microsoft.com/office/drawing/2016/5/12/chartex" xmlns:cx7="http://schemas.microsoft.com/office/drawing/2016/5/13/chartex" xmlns:cx8="http://schemas.microsoft.com/office/drawing/2016/5/14/chartex" xmlns:mc="http://schemas.openxmlformats.org/markup-compatibility/2006" xmlns:aink="http://schemas.microsoft.com/office/drawing/2016/ink" xmlns:am3d="http://schemas.microsoft.com/office/drawing/2017/model3d" xmlns:o="urn:schemas-microsoft-com:office:office" xmlns:r="http://schemas.openxmlformats.org/officeDocument/2006/relationships" xmlns:m="http://schemas.openxmlformats.org/officeDocument/2006/math" xmlns:v="urn:schemas-microsoft-com:vml" xmlns:wp14="http://schemas.microsoft.com/office/word/2010/wordprocessingDrawing" xmlns:wp="http://schemas.openxmlformats.org/drawingml/2006/wordprocessingDrawing" xmlns:w10="urn:schemas-microsoft-com:office:word" xmlns:w="http://schemas.openxmlformats.org/wordprocessingml/2006/main" xmlns:w14="http://schemas.microsoft.com/office/word/2010/wordml" xmlns:w15="http://schemas.microsoft.com/office/word/2012/wordml" xmlns:w16cid="http://schemas.microsoft.com/office/word/2016/wordml/cid" xmlns:w16se="http://schemas.microsoft.com/office/word/2015/wordml/symex" xmlns:wpg="http://schemas.microsoft.com/office/word/2010/wordprocessingGroup" xmlns:wpi="http://schemas.microsoft.com/office/word/2010/wordprocessingInk" xmlns:wne="http://schemas.microsoft.com/office/word/2006/wordml" xmlns:wps="http://schemas.microsoft.com/office/word/2010/wordprocessingShape" mc:Ignorable="w14 w15 w16se w16cid wp14">
+<w:endnotes xmlns:wpc="http://schemas.microsoft.com/office/word/2010/wordprocessingCanvas" xmlns:cx="http://schemas.microsoft.com/office/drawing/2014/chartex" xmlns:cx1="http://schemas.microsoft.com/office/drawing/2015/9/8/chartex" xmlns:mc="http://schemas.openxmlformats.org/markup-compatibility/2006" xmlns:o="urn:schemas-microsoft-com:office:office" xmlns:r="http://schemas.openxmlformats.org/officeDocument/2006/relationships" xmlns:m="http://schemas.openxmlformats.org/officeDocument/2006/math" xmlns:v="urn:schemas-microsoft-com:vml" xmlns:wp14="http://schemas.microsoft.com/office/word/2010/wordprocessingDrawing" xmlns:wp="http://schemas.openxmlformats.org/drawingml/2006/wordprocessingDrawing" xmlns:w10="urn:schemas-microsoft-com:office:word" xmlns:w="http://schemas.openxmlformats.org/wordprocessingml/2006/main" xmlns:w14="http://schemas.microsoft.com/office/word/2010/wordml" xmlns:w15="http://schemas.microsoft.com/office/word/2012/wordml" xmlns:w16se="http://schemas.microsoft.com/office/word/2015/wordml/symex" xmlns:wpg="http://schemas.microsoft.com/office/word/2010/wordprocessingGroup" xmlns:wpi="http://schemas.microsoft.com/office/word/2010/wordprocessingInk" xmlns:wne="http://schemas.microsoft.com/office/word/2006/wordml" xmlns:wps="http://schemas.microsoft.com/office/word/2010/wordprocessingShape" mc:Ignorable="w14 w15 w16se wp14">
   <w:endnote w:type="separator" w:id="-1">
     <w:p>
       <w:r>
@@ -1429,7 +1624,7 @@
 </file>
 
 <file path=word/footer1.xml><?xml version="1.0" encoding="utf-8"?>
-<w:ftr xmlns:wpc="http://schemas.microsoft.com/office/word/2010/wordprocessingCanvas" xmlns:cx="http://schemas.microsoft.com/office/drawing/2014/chartex" xmlns:cx1="http://schemas.microsoft.com/office/drawing/2015/9/8/chartex" xmlns:cx2="http://schemas.microsoft.com/office/drawing/2015/10/21/chartex" xmlns:cx3="http://schemas.microsoft.com/office/drawing/2016/5/9/chartex" xmlns:cx4="http://schemas.microsoft.com/office/drawing/2016/5/10/chartex" xmlns:cx5="http://schemas.microsoft.com/office/drawing/2016/5/11/chartex" xmlns:cx6="http://schemas.microsoft.com/office/drawing/2016/5/12/chartex" xmlns:cx7="http://schemas.microsoft.com/office/drawing/2016/5/13/chartex" xmlns:cx8="http://schemas.microsoft.com/office/drawing/2016/5/14/chartex" xmlns:mc="http://schemas.openxmlformats.org/markup-compatibility/2006" xmlns:aink="http://schemas.microsoft.com/office/drawing/2016/ink" xmlns:am3d="http://schemas.microsoft.com/office/drawing/2017/model3d" xmlns:o="urn:schemas-microsoft-com:office:office" xmlns:r="http://schemas.openxmlformats.org/officeDocument/2006/relationships" xmlns:m="http://schemas.openxmlformats.org/officeDocument/2006/math" xmlns:v="urn:schemas-microsoft-com:vml" xmlns:wp14="http://schemas.microsoft.com/office/word/2010/wordprocessingDrawing" xmlns:wp="http://schemas.openxmlformats.org/drawingml/2006/wordprocessingDrawing" xmlns:w10="urn:schemas-microsoft-com:office:word" xmlns:w="http://schemas.openxmlformats.org/wordprocessingml/2006/main" xmlns:w14="http://schemas.microsoft.com/office/word/2010/wordml" xmlns:w15="http://schemas.microsoft.com/office/word/2012/wordml" xmlns:w16cid="http://schemas.microsoft.com/office/word/2016/wordml/cid" xmlns:w16se="http://schemas.microsoft.com/office/word/2015/wordml/symex" xmlns:wpg="http://schemas.microsoft.com/office/word/2010/wordprocessingGroup" xmlns:wpi="http://schemas.microsoft.com/office/word/2010/wordprocessingInk" xmlns:wne="http://schemas.microsoft.com/office/word/2006/wordml" xmlns:wps="http://schemas.microsoft.com/office/word/2010/wordprocessingShape" mc:Ignorable="w14 w15 w16se w16cid wp14">
+<w:ftr xmlns:wpc="http://schemas.microsoft.com/office/word/2010/wordprocessingCanvas" xmlns:cx="http://schemas.microsoft.com/office/drawing/2014/chartex" xmlns:cx1="http://schemas.microsoft.com/office/drawing/2015/9/8/chartex" xmlns:mc="http://schemas.openxmlformats.org/markup-compatibility/2006" xmlns:o="urn:schemas-microsoft-com:office:office" xmlns:r="http://schemas.openxmlformats.org/officeDocument/2006/relationships" xmlns:m="http://schemas.openxmlformats.org/officeDocument/2006/math" xmlns:v="urn:schemas-microsoft-com:vml" xmlns:wp14="http://schemas.microsoft.com/office/word/2010/wordprocessingDrawing" xmlns:wp="http://schemas.openxmlformats.org/drawingml/2006/wordprocessingDrawing" xmlns:w10="urn:schemas-microsoft-com:office:word" xmlns:w="http://schemas.openxmlformats.org/wordprocessingml/2006/main" xmlns:w14="http://schemas.microsoft.com/office/word/2010/wordml" xmlns:w15="http://schemas.microsoft.com/office/word/2012/wordml" xmlns:w16se="http://schemas.microsoft.com/office/word/2015/wordml/symex" xmlns:wpg="http://schemas.microsoft.com/office/word/2010/wordprocessingGroup" xmlns:wpi="http://schemas.microsoft.com/office/word/2010/wordprocessingInk" xmlns:wne="http://schemas.microsoft.com/office/word/2006/wordml" xmlns:wps="http://schemas.microsoft.com/office/word/2010/wordprocessingShape" mc:Ignorable="w14 w15 w16se wp14">
   <w:sdt>
     <w:sdtPr>
       <w:id w:val="-1938972957"/>
@@ -1438,7 +1633,6 @@
         <w:docPartUnique/>
       </w:docPartObj>
     </w:sdtPr>
-    <w:sdtEndPr/>
     <w:sdtContent>
       <w:p>
         <w:pPr>
@@ -1470,7 +1664,7 @@
 </file>
 
 <file path=word/footer2.xml><?xml version="1.0" encoding="utf-8"?>
-<w:ftr xmlns:wpc="http://schemas.microsoft.com/office/word/2010/wordprocessingCanvas" xmlns:cx="http://schemas.microsoft.com/office/drawing/2014/chartex" xmlns:cx1="http://schemas.microsoft.com/office/drawing/2015/9/8/chartex" xmlns:cx2="http://schemas.microsoft.com/office/drawing/2015/10/21/chartex" xmlns:cx3="http://schemas.microsoft.com/office/drawing/2016/5/9/chartex" xmlns:cx4="http://schemas.microsoft.com/office/drawing/2016/5/10/chartex" xmlns:cx5="http://schemas.microsoft.com/office/drawing/2016/5/11/chartex" xmlns:cx6="http://schemas.microsoft.com/office/drawing/2016/5/12/chartex" xmlns:cx7="http://schemas.microsoft.com/office/drawing/2016/5/13/chartex" xmlns:cx8="http://schemas.microsoft.com/office/drawing/2016/5/14/chartex" xmlns:mc="http://schemas.openxmlformats.org/markup-compatibility/2006" xmlns:aink="http://schemas.microsoft.com/office/drawing/2016/ink" xmlns:am3d="http://schemas.microsoft.com/office/drawing/2017/model3d" xmlns:o="urn:schemas-microsoft-com:office:office" xmlns:r="http://schemas.openxmlformats.org/officeDocument/2006/relationships" xmlns:m="http://schemas.openxmlformats.org/officeDocument/2006/math" xmlns:v="urn:schemas-microsoft-com:vml" xmlns:wp14="http://schemas.microsoft.com/office/word/2010/wordprocessingDrawing" xmlns:wp="http://schemas.openxmlformats.org/drawingml/2006/wordprocessingDrawing" xmlns:w10="urn:schemas-microsoft-com:office:word" xmlns:w="http://schemas.openxmlformats.org/wordprocessingml/2006/main" xmlns:w14="http://schemas.microsoft.com/office/word/2010/wordml" xmlns:w15="http://schemas.microsoft.com/office/word/2012/wordml" xmlns:w16cid="http://schemas.microsoft.com/office/word/2016/wordml/cid" xmlns:w16se="http://schemas.microsoft.com/office/word/2015/wordml/symex" xmlns:wpg="http://schemas.microsoft.com/office/word/2010/wordprocessingGroup" xmlns:wpi="http://schemas.microsoft.com/office/word/2010/wordprocessingInk" xmlns:wne="http://schemas.microsoft.com/office/word/2006/wordml" xmlns:wps="http://schemas.microsoft.com/office/word/2010/wordprocessingShape" mc:Ignorable="w14 w15 w16se w16cid wp14">
+<w:ftr xmlns:wpc="http://schemas.microsoft.com/office/word/2010/wordprocessingCanvas" xmlns:cx="http://schemas.microsoft.com/office/drawing/2014/chartex" xmlns:cx1="http://schemas.microsoft.com/office/drawing/2015/9/8/chartex" xmlns:mc="http://schemas.openxmlformats.org/markup-compatibility/2006" xmlns:o="urn:schemas-microsoft-com:office:office" xmlns:r="http://schemas.openxmlformats.org/officeDocument/2006/relationships" xmlns:m="http://schemas.openxmlformats.org/officeDocument/2006/math" xmlns:v="urn:schemas-microsoft-com:vml" xmlns:wp14="http://schemas.microsoft.com/office/word/2010/wordprocessingDrawing" xmlns:wp="http://schemas.openxmlformats.org/drawingml/2006/wordprocessingDrawing" xmlns:w10="urn:schemas-microsoft-com:office:word" xmlns:w="http://schemas.openxmlformats.org/wordprocessingml/2006/main" xmlns:w14="http://schemas.microsoft.com/office/word/2010/wordml" xmlns:w15="http://schemas.microsoft.com/office/word/2012/wordml" xmlns:w16se="http://schemas.microsoft.com/office/word/2015/wordml/symex" xmlns:wpg="http://schemas.microsoft.com/office/word/2010/wordprocessingGroup" xmlns:wpi="http://schemas.microsoft.com/office/word/2010/wordprocessingInk" xmlns:wne="http://schemas.microsoft.com/office/word/2006/wordml" xmlns:wps="http://schemas.microsoft.com/office/word/2010/wordprocessingShape" mc:Ignorable="w14 w15 w16se wp14">
   <w:sdt>
     <w:sdtPr>
       <w:id w:val="-51322590"/>
@@ -1479,7 +1673,6 @@
         <w:docPartUnique/>
       </w:docPartObj>
     </w:sdtPr>
-    <w:sdtEndPr/>
     <w:sdtContent>
       <w:p>
         <w:pPr>
@@ -1499,7 +1692,7 @@
           <w:rPr>
             <w:noProof/>
           </w:rPr>
-          <w:t>3</w:t>
+          <w:t>9</w:t>
         </w:r>
         <w:r>
           <w:fldChar w:fldCharType="end"/>
@@ -1511,7 +1704,7 @@
 </file>
 
 <file path=word/footnotes.xml><?xml version="1.0" encoding="utf-8"?>
-<w:footnotes xmlns:wpc="http://schemas.microsoft.com/office/word/2010/wordprocessingCanvas" xmlns:cx="http://schemas.microsoft.com/office/drawing/2014/chartex" xmlns:cx1="http://schemas.microsoft.com/office/drawing/2015/9/8/chartex" xmlns:cx2="http://schemas.microsoft.com/office/drawing/2015/10/21/chartex" xmlns:cx3="http://schemas.microsoft.com/office/drawing/2016/5/9/chartex" xmlns:cx4="http://schemas.microsoft.com/office/drawing/2016/5/10/chartex" xmlns:cx5="http://schemas.microsoft.com/office/drawing/2016/5/11/chartex" xmlns:cx6="http://schemas.microsoft.com/office/drawing/2016/5/12/chartex" xmlns:cx7="http://schemas.microsoft.com/office/drawing/2016/5/13/chartex" xmlns:cx8="http://schemas.microsoft.com/office/drawing/2016/5/14/chartex" xmlns:mc="http://schemas.openxmlformats.org/markup-compatibility/2006" xmlns:aink="http://schemas.microsoft.com/office/drawing/2016/ink" xmlns:am3d="http://schemas.microsoft.com/office/drawing/2017/model3d" xmlns:o="urn:schemas-microsoft-com:office:office" xmlns:r="http://schemas.openxmlformats.org/officeDocument/2006/relationships" xmlns:m="http://schemas.openxmlformats.org/officeDocument/2006/math" xmlns:v="urn:schemas-microsoft-com:vml" xmlns:wp14="http://schemas.microsoft.com/office/word/2010/wordprocessingDrawing" xmlns:wp="http://schemas.openxmlformats.org/drawingml/2006/wordprocessingDrawing" xmlns:w10="urn:schemas-microsoft-com:office:word" xmlns:w="http://schemas.openxmlformats.org/wordprocessingml/2006/main" xmlns:w14="http://schemas.microsoft.com/office/word/2010/wordml" xmlns:w15="http://schemas.microsoft.com/office/word/2012/wordml" xmlns:w16cid="http://schemas.microsoft.com/office/word/2016/wordml/cid" xmlns:w16se="http://schemas.microsoft.com/office/word/2015/wordml/symex" xmlns:wpg="http://schemas.microsoft.com/office/word/2010/wordprocessingGroup" xmlns:wpi="http://schemas.microsoft.com/office/word/2010/wordprocessingInk" xmlns:wne="http://schemas.microsoft.com/office/word/2006/wordml" xmlns:wps="http://schemas.microsoft.com/office/word/2010/wordprocessingShape" mc:Ignorable="w14 w15 w16se w16cid wp14">
+<w:footnotes xmlns:wpc="http://schemas.microsoft.com/office/word/2010/wordprocessingCanvas" xmlns:cx="http://schemas.microsoft.com/office/drawing/2014/chartex" xmlns:cx1="http://schemas.microsoft.com/office/drawing/2015/9/8/chartex" xmlns:mc="http://schemas.openxmlformats.org/markup-compatibility/2006" xmlns:o="urn:schemas-microsoft-com:office:office" xmlns:r="http://schemas.openxmlformats.org/officeDocument/2006/relationships" xmlns:m="http://schemas.openxmlformats.org/officeDocument/2006/math" xmlns:v="urn:schemas-microsoft-com:vml" xmlns:wp14="http://schemas.microsoft.com/office/word/2010/wordprocessingDrawing" xmlns:wp="http://schemas.openxmlformats.org/drawingml/2006/wordprocessingDrawing" xmlns:w10="urn:schemas-microsoft-com:office:word" xmlns:w="http://schemas.openxmlformats.org/wordprocessingml/2006/main" xmlns:w14="http://schemas.microsoft.com/office/word/2010/wordml" xmlns:w15="http://schemas.microsoft.com/office/word/2012/wordml" xmlns:w16se="http://schemas.microsoft.com/office/word/2015/wordml/symex" xmlns:wpg="http://schemas.microsoft.com/office/word/2010/wordprocessingGroup" xmlns:wpi="http://schemas.microsoft.com/office/word/2010/wordprocessingInk" xmlns:wne="http://schemas.microsoft.com/office/word/2006/wordml" xmlns:wps="http://schemas.microsoft.com/office/word/2010/wordprocessingShape" mc:Ignorable="w14 w15 w16se wp14">
   <w:footnote w:type="separator" w:id="-1">
     <w:p>
       <w:r>
@@ -1530,7 +1723,7 @@
 </file>
 
 <file path=word/header1.xml><?xml version="1.0" encoding="utf-8"?>
-<w:hdr xmlns:wpc="http://schemas.microsoft.com/office/word/2010/wordprocessingCanvas" xmlns:cx="http://schemas.microsoft.com/office/drawing/2014/chartex" xmlns:cx1="http://schemas.microsoft.com/office/drawing/2015/9/8/chartex" xmlns:cx2="http://schemas.microsoft.com/office/drawing/2015/10/21/chartex" xmlns:cx3="http://schemas.microsoft.com/office/drawing/2016/5/9/chartex" xmlns:cx4="http://schemas.microsoft.com/office/drawing/2016/5/10/chartex" xmlns:cx5="http://schemas.microsoft.com/office/drawing/2016/5/11/chartex" xmlns:cx6="http://schemas.microsoft.com/office/drawing/2016/5/12/chartex" xmlns:cx7="http://schemas.microsoft.com/office/drawing/2016/5/13/chartex" xmlns:cx8="http://schemas.microsoft.com/office/drawing/2016/5/14/chartex" xmlns:mc="http://schemas.openxmlformats.org/markup-compatibility/2006" xmlns:aink="http://schemas.microsoft.com/office/drawing/2016/ink" xmlns:am3d="http://schemas.microsoft.com/office/drawing/2017/model3d" xmlns:o="urn:schemas-microsoft-com:office:office" xmlns:r="http://schemas.openxmlformats.org/officeDocument/2006/relationships" xmlns:m="http://schemas.openxmlformats.org/officeDocument/2006/math" xmlns:v="urn:schemas-microsoft-com:vml" xmlns:wp14="http://schemas.microsoft.com/office/word/2010/wordprocessingDrawing" xmlns:wp="http://schemas.openxmlformats.org/drawingml/2006/wordprocessingDrawing" xmlns:w10="urn:schemas-microsoft-com:office:word" xmlns:w="http://schemas.openxmlformats.org/wordprocessingml/2006/main" xmlns:w14="http://schemas.microsoft.com/office/word/2010/wordml" xmlns:w15="http://schemas.microsoft.com/office/word/2012/wordml" xmlns:w16cid="http://schemas.microsoft.com/office/word/2016/wordml/cid" xmlns:w16se="http://schemas.microsoft.com/office/word/2015/wordml/symex" xmlns:wpg="http://schemas.microsoft.com/office/word/2010/wordprocessingGroup" xmlns:wpi="http://schemas.microsoft.com/office/word/2010/wordprocessingInk" xmlns:wne="http://schemas.microsoft.com/office/word/2006/wordml" xmlns:wps="http://schemas.microsoft.com/office/word/2010/wordprocessingShape" mc:Ignorable="w14 w15 w16se w16cid wp14">
+<w:hdr xmlns:wpc="http://schemas.microsoft.com/office/word/2010/wordprocessingCanvas" xmlns:cx="http://schemas.microsoft.com/office/drawing/2014/chartex" xmlns:cx1="http://schemas.microsoft.com/office/drawing/2015/9/8/chartex" xmlns:mc="http://schemas.openxmlformats.org/markup-compatibility/2006" xmlns:o="urn:schemas-microsoft-com:office:office" xmlns:r="http://schemas.openxmlformats.org/officeDocument/2006/relationships" xmlns:m="http://schemas.openxmlformats.org/officeDocument/2006/math" xmlns:v="urn:schemas-microsoft-com:vml" xmlns:wp14="http://schemas.microsoft.com/office/word/2010/wordprocessingDrawing" xmlns:wp="http://schemas.openxmlformats.org/drawingml/2006/wordprocessingDrawing" xmlns:w10="urn:schemas-microsoft-com:office:word" xmlns:w="http://schemas.openxmlformats.org/wordprocessingml/2006/main" xmlns:w14="http://schemas.microsoft.com/office/word/2010/wordml" xmlns:w15="http://schemas.microsoft.com/office/word/2012/wordml" xmlns:w16se="http://schemas.microsoft.com/office/word/2015/wordml/symex" xmlns:wpg="http://schemas.microsoft.com/office/word/2010/wordprocessingGroup" xmlns:wpi="http://schemas.microsoft.com/office/word/2010/wordprocessingInk" xmlns:wne="http://schemas.microsoft.com/office/word/2006/wordml" xmlns:wps="http://schemas.microsoft.com/office/word/2010/wordprocessingShape" mc:Ignorable="w14 w15 w16se wp14">
   <w:p>
     <w:pPr>
       <w:pStyle w:val="Zhlav"/>
@@ -1544,7 +1737,7 @@
 </file>
 
 <file path=word/header2.xml><?xml version="1.0" encoding="utf-8"?>
-<w:hdr xmlns:wpc="http://schemas.microsoft.com/office/word/2010/wordprocessingCanvas" xmlns:cx="http://schemas.microsoft.com/office/drawing/2014/chartex" xmlns:cx1="http://schemas.microsoft.com/office/drawing/2015/9/8/chartex" xmlns:cx2="http://schemas.microsoft.com/office/drawing/2015/10/21/chartex" xmlns:cx3="http://schemas.microsoft.com/office/drawing/2016/5/9/chartex" xmlns:cx4="http://schemas.microsoft.com/office/drawing/2016/5/10/chartex" xmlns:cx5="http://schemas.microsoft.com/office/drawing/2016/5/11/chartex" xmlns:cx6="http://schemas.microsoft.com/office/drawing/2016/5/12/chartex" xmlns:cx7="http://schemas.microsoft.com/office/drawing/2016/5/13/chartex" xmlns:cx8="http://schemas.microsoft.com/office/drawing/2016/5/14/chartex" xmlns:mc="http://schemas.openxmlformats.org/markup-compatibility/2006" xmlns:aink="http://schemas.microsoft.com/office/drawing/2016/ink" xmlns:am3d="http://schemas.microsoft.com/office/drawing/2017/model3d" xmlns:o="urn:schemas-microsoft-com:office:office" xmlns:r="http://schemas.openxmlformats.org/officeDocument/2006/relationships" xmlns:m="http://schemas.openxmlformats.org/officeDocument/2006/math" xmlns:v="urn:schemas-microsoft-com:vml" xmlns:wp14="http://schemas.microsoft.com/office/word/2010/wordprocessingDrawing" xmlns:wp="http://schemas.openxmlformats.org/drawingml/2006/wordprocessingDrawing" xmlns:w10="urn:schemas-microsoft-com:office:word" xmlns:w="http://schemas.openxmlformats.org/wordprocessingml/2006/main" xmlns:w14="http://schemas.microsoft.com/office/word/2010/wordml" xmlns:w15="http://schemas.microsoft.com/office/word/2012/wordml" xmlns:w16cid="http://schemas.microsoft.com/office/word/2016/wordml/cid" xmlns:w16se="http://schemas.microsoft.com/office/word/2015/wordml/symex" xmlns:wpg="http://schemas.microsoft.com/office/word/2010/wordprocessingGroup" xmlns:wpi="http://schemas.microsoft.com/office/word/2010/wordprocessingInk" xmlns:wne="http://schemas.microsoft.com/office/word/2006/wordml" xmlns:wps="http://schemas.microsoft.com/office/word/2010/wordprocessingShape" mc:Ignorable="w14 w15 w16se w16cid wp14">
+<w:hdr xmlns:wpc="http://schemas.microsoft.com/office/word/2010/wordprocessingCanvas" xmlns:cx="http://schemas.microsoft.com/office/drawing/2014/chartex" xmlns:cx1="http://schemas.microsoft.com/office/drawing/2015/9/8/chartex" xmlns:mc="http://schemas.openxmlformats.org/markup-compatibility/2006" xmlns:o="urn:schemas-microsoft-com:office:office" xmlns:r="http://schemas.openxmlformats.org/officeDocument/2006/relationships" xmlns:m="http://schemas.openxmlformats.org/officeDocument/2006/math" xmlns:v="urn:schemas-microsoft-com:vml" xmlns:wp14="http://schemas.microsoft.com/office/word/2010/wordprocessingDrawing" xmlns:wp="http://schemas.openxmlformats.org/drawingml/2006/wordprocessingDrawing" xmlns:w10="urn:schemas-microsoft-com:office:word" xmlns:w="http://schemas.openxmlformats.org/wordprocessingml/2006/main" xmlns:w14="http://schemas.microsoft.com/office/word/2010/wordml" xmlns:w15="http://schemas.microsoft.com/office/word/2012/wordml" xmlns:w16se="http://schemas.microsoft.com/office/word/2015/wordml/symex" xmlns:wpg="http://schemas.microsoft.com/office/word/2010/wordprocessingGroup" xmlns:wpi="http://schemas.microsoft.com/office/word/2010/wordprocessingInk" xmlns:wne="http://schemas.microsoft.com/office/word/2006/wordml" xmlns:wps="http://schemas.microsoft.com/office/word/2010/wordprocessingShape" mc:Ignorable="w14 w15 w16se wp14">
   <w:p>
     <w:pPr>
       <w:pStyle w:val="Zhlav"/>
@@ -1558,7 +1751,7 @@
 </file>
 
 <file path=word/numbering.xml><?xml version="1.0" encoding="utf-8"?>
-<w:numbering xmlns:wpc="http://schemas.microsoft.com/office/word/2010/wordprocessingCanvas" xmlns:cx="http://schemas.microsoft.com/office/drawing/2014/chartex" xmlns:cx1="http://schemas.microsoft.com/office/drawing/2015/9/8/chartex" xmlns:cx2="http://schemas.microsoft.com/office/drawing/2015/10/21/chartex" xmlns:cx3="http://schemas.microsoft.com/office/drawing/2016/5/9/chartex" xmlns:cx4="http://schemas.microsoft.com/office/drawing/2016/5/10/chartex" xmlns:cx5="http://schemas.microsoft.com/office/drawing/2016/5/11/chartex" xmlns:cx6="http://schemas.microsoft.com/office/drawing/2016/5/12/chartex" xmlns:cx7="http://schemas.microsoft.com/office/drawing/2016/5/13/chartex" xmlns:cx8="http://schemas.microsoft.com/office/drawing/2016/5/14/chartex" xmlns:mc="http://schemas.openxmlformats.org/markup-compatibility/2006" xmlns:aink="http://schemas.microsoft.com/office/drawing/2016/ink" xmlns:am3d="http://schemas.microsoft.com/office/drawing/2017/model3d" xmlns:o="urn:schemas-microsoft-com:office:office" xmlns:r="http://schemas.openxmlformats.org/officeDocument/2006/relationships" xmlns:m="http://schemas.openxmlformats.org/officeDocument/2006/math" xmlns:v="urn:schemas-microsoft-com:vml" xmlns:wp14="http://schemas.microsoft.com/office/word/2010/wordprocessingDrawing" xmlns:wp="http://schemas.openxmlformats.org/drawingml/2006/wordprocessingDrawing" xmlns:w10="urn:schemas-microsoft-com:office:word" xmlns:w="http://schemas.openxmlformats.org/wordprocessingml/2006/main" xmlns:w14="http://schemas.microsoft.com/office/word/2010/wordml" xmlns:w15="http://schemas.microsoft.com/office/word/2012/wordml" xmlns:w16cid="http://schemas.microsoft.com/office/word/2016/wordml/cid" xmlns:w16se="http://schemas.microsoft.com/office/word/2015/wordml/symex" xmlns:wpg="http://schemas.microsoft.com/office/word/2010/wordprocessingGroup" xmlns:wpi="http://schemas.microsoft.com/office/word/2010/wordprocessingInk" xmlns:wne="http://schemas.microsoft.com/office/word/2006/wordml" xmlns:wps="http://schemas.microsoft.com/office/word/2010/wordprocessingShape" mc:Ignorable="w14 w15 w16se w16cid wp14">
+<w:numbering xmlns:wpc="http://schemas.microsoft.com/office/word/2010/wordprocessingCanvas" xmlns:cx="http://schemas.microsoft.com/office/drawing/2014/chartex" xmlns:cx1="http://schemas.microsoft.com/office/drawing/2015/9/8/chartex" xmlns:mc="http://schemas.openxmlformats.org/markup-compatibility/2006" xmlns:o="urn:schemas-microsoft-com:office:office" xmlns:r="http://schemas.openxmlformats.org/officeDocument/2006/relationships" xmlns:m="http://schemas.openxmlformats.org/officeDocument/2006/math" xmlns:v="urn:schemas-microsoft-com:vml" xmlns:wp14="http://schemas.microsoft.com/office/word/2010/wordprocessingDrawing" xmlns:wp="http://schemas.openxmlformats.org/drawingml/2006/wordprocessingDrawing" xmlns:w10="urn:schemas-microsoft-com:office:word" xmlns:w="http://schemas.openxmlformats.org/wordprocessingml/2006/main" xmlns:w14="http://schemas.microsoft.com/office/word/2010/wordml" xmlns:w15="http://schemas.microsoft.com/office/word/2012/wordml" xmlns:w16se="http://schemas.microsoft.com/office/word/2015/wordml/symex" xmlns:wpg="http://schemas.microsoft.com/office/word/2010/wordprocessingGroup" xmlns:wpi="http://schemas.microsoft.com/office/word/2010/wordprocessingInk" xmlns:wne="http://schemas.microsoft.com/office/word/2006/wordml" xmlns:wps="http://schemas.microsoft.com/office/word/2010/wordprocessingShape" mc:Ignorable="w14 w15 w16se wp14">
   <w:abstractNum w:abstractNumId="0" w15:restartNumberingAfterBreak="0">
     <w:nsid w:val="FFFFFF7C"/>
     <w:multiLevelType w:val="singleLevel"/>
@@ -2587,7 +2780,7 @@
 </file>
 
 <file path=word/styles.xml><?xml version="1.0" encoding="utf-8"?>
-<w:styles xmlns:mc="http://schemas.openxmlformats.org/markup-compatibility/2006" xmlns:r="http://schemas.openxmlformats.org/officeDocument/2006/relationships" xmlns:w="http://schemas.openxmlformats.org/wordprocessingml/2006/main" xmlns:w14="http://schemas.microsoft.com/office/word/2010/wordml" xmlns:w15="http://schemas.microsoft.com/office/word/2012/wordml" xmlns:w16cid="http://schemas.microsoft.com/office/word/2016/wordml/cid" xmlns:w16se="http://schemas.microsoft.com/office/word/2015/wordml/symex" mc:Ignorable="w14 w15 w16se w16cid">
+<w:styles xmlns:mc="http://schemas.openxmlformats.org/markup-compatibility/2006" xmlns:r="http://schemas.openxmlformats.org/officeDocument/2006/relationships" xmlns:w="http://schemas.openxmlformats.org/wordprocessingml/2006/main" xmlns:w14="http://schemas.microsoft.com/office/word/2010/wordml" xmlns:w15="http://schemas.microsoft.com/office/word/2012/wordml" xmlns:w16se="http://schemas.microsoft.com/office/word/2015/wordml/symex" mc:Ignorable="w14 w15 w16se">
   <w:docDefaults>
     <w:rPrDefault>
       <w:rPr>
@@ -2597,7 +2790,7 @@
     </w:rPrDefault>
     <w:pPrDefault/>
   </w:docDefaults>
-  <w:latentStyles w:defLockedState="0" w:defUIPriority="99" w:defSemiHidden="0" w:defUnhideWhenUsed="0" w:defQFormat="0" w:count="376">
+  <w:latentStyles w:defLockedState="0" w:defUIPriority="99" w:defSemiHidden="0" w:defUnhideWhenUsed="0" w:defQFormat="0" w:count="371">
     <w:lsdException w:name="Normal" w:uiPriority="0"/>
     <w:lsdException w:name="heading 1" w:uiPriority="9" w:qFormat="1"/>
     <w:lsdException w:name="heading 2" w:semiHidden="1" w:uiPriority="0" w:unhideWhenUsed="1" w:qFormat="1"/>
@@ -2969,11 +3162,6 @@
     <w:lsdException w:name="List Table 5 Dark Accent 6" w:uiPriority="50"/>
     <w:lsdException w:name="List Table 6 Colorful Accent 6" w:uiPriority="51"/>
     <w:lsdException w:name="List Table 7 Colorful Accent 6" w:uiPriority="52"/>
-    <w:lsdException w:name="Mention" w:semiHidden="1" w:unhideWhenUsed="1"/>
-    <w:lsdException w:name="Smart Hyperlink" w:semiHidden="1" w:unhideWhenUsed="1"/>
-    <w:lsdException w:name="Hashtag" w:semiHidden="1" w:unhideWhenUsed="1"/>
-    <w:lsdException w:name="Unresolved Mention" w:semiHidden="1" w:unhideWhenUsed="1"/>
-    <w:lsdException w:name="Smart Link" w:semiHidden="1" w:unhideWhenUsed="1"/>
   </w:latentStyles>
   <w:style w:type="paragraph" w:default="1" w:styleId="Normln">
     <w:name w:val="Normal"/>
@@ -3183,6 +3371,7 @@
   <w:style w:type="character" w:default="1" w:styleId="Standardnpsmoodstavce">
     <w:name w:val="Default Paragraph Font"/>
     <w:uiPriority w:val="1"/>
+    <w:semiHidden/>
     <w:unhideWhenUsed/>
   </w:style>
   <w:style w:type="table" w:default="1" w:styleId="Normlntabulka">
@@ -3793,7 +3982,7 @@
 </file>
 
 <file path=word/glossary/document.xml><?xml version="1.0" encoding="utf-8"?>
-<w:glossaryDocument xmlns:wpc="http://schemas.microsoft.com/office/word/2010/wordprocessingCanvas" xmlns:cx="http://schemas.microsoft.com/office/drawing/2014/chartex" xmlns:cx1="http://schemas.microsoft.com/office/drawing/2015/9/8/chartex" xmlns:cx2="http://schemas.microsoft.com/office/drawing/2015/10/21/chartex" xmlns:cx3="http://schemas.microsoft.com/office/drawing/2016/5/9/chartex" xmlns:cx4="http://schemas.microsoft.com/office/drawing/2016/5/10/chartex" xmlns:cx5="http://schemas.microsoft.com/office/drawing/2016/5/11/chartex" xmlns:cx6="http://schemas.microsoft.com/office/drawing/2016/5/12/chartex" xmlns:cx7="http://schemas.microsoft.com/office/drawing/2016/5/13/chartex" xmlns:cx8="http://schemas.microsoft.com/office/drawing/2016/5/14/chartex" xmlns:mc="http://schemas.openxmlformats.org/markup-compatibility/2006" xmlns:aink="http://schemas.microsoft.com/office/drawing/2016/ink" xmlns:am3d="http://schemas.microsoft.com/office/drawing/2017/model3d" xmlns:o="urn:schemas-microsoft-com:office:office" xmlns:r="http://schemas.openxmlformats.org/officeDocument/2006/relationships" xmlns:m="http://schemas.openxmlformats.org/officeDocument/2006/math" xmlns:v="urn:schemas-microsoft-com:vml" xmlns:wp14="http://schemas.microsoft.com/office/word/2010/wordprocessingDrawing" xmlns:wp="http://schemas.openxmlformats.org/drawingml/2006/wordprocessingDrawing" xmlns:w10="urn:schemas-microsoft-com:office:word" xmlns:w="http://schemas.openxmlformats.org/wordprocessingml/2006/main" xmlns:w14="http://schemas.microsoft.com/office/word/2010/wordml" xmlns:w15="http://schemas.microsoft.com/office/word/2012/wordml" xmlns:w16cid="http://schemas.microsoft.com/office/word/2016/wordml/cid" xmlns:w16se="http://schemas.microsoft.com/office/word/2015/wordml/symex" xmlns:wpg="http://schemas.microsoft.com/office/word/2010/wordprocessingGroup" xmlns:wpi="http://schemas.microsoft.com/office/word/2010/wordprocessingInk" xmlns:wne="http://schemas.microsoft.com/office/word/2006/wordml" xmlns:wps="http://schemas.microsoft.com/office/word/2010/wordprocessingShape" mc:Ignorable="w14 w15 w16se w16cid wp14">
+<w:glossaryDocument xmlns:wpc="http://schemas.microsoft.com/office/word/2010/wordprocessingCanvas" xmlns:cx="http://schemas.microsoft.com/office/drawing/2014/chartex" xmlns:cx1="http://schemas.microsoft.com/office/drawing/2015/9/8/chartex" xmlns:mc="http://schemas.openxmlformats.org/markup-compatibility/2006" xmlns:o="urn:schemas-microsoft-com:office:office" xmlns:r="http://schemas.openxmlformats.org/officeDocument/2006/relationships" xmlns:m="http://schemas.openxmlformats.org/officeDocument/2006/math" xmlns:v="urn:schemas-microsoft-com:vml" xmlns:wp14="http://schemas.microsoft.com/office/word/2010/wordprocessingDrawing" xmlns:wp="http://schemas.openxmlformats.org/drawingml/2006/wordprocessingDrawing" xmlns:w10="urn:schemas-microsoft-com:office:word" xmlns:w="http://schemas.openxmlformats.org/wordprocessingml/2006/main" xmlns:w14="http://schemas.microsoft.com/office/word/2010/wordml" xmlns:w15="http://schemas.microsoft.com/office/word/2012/wordml" xmlns:w16se="http://schemas.microsoft.com/office/word/2015/wordml/symex" xmlns:wpg="http://schemas.microsoft.com/office/word/2010/wordprocessingGroup" xmlns:wpi="http://schemas.microsoft.com/office/word/2010/wordprocessingInk" xmlns:wne="http://schemas.microsoft.com/office/word/2006/wordml" xmlns:wps="http://schemas.microsoft.com/office/word/2010/wordprocessingShape" mc:Ignorable="w14 w15 w16se wp14">
   <w:docParts>
     <w:docPart>
       <w:docPartPr>
@@ -3829,7 +4018,7 @@
 </file>
 
 <file path=word/glossary/fontTable.xml><?xml version="1.0" encoding="utf-8"?>
-<w:fonts xmlns:mc="http://schemas.openxmlformats.org/markup-compatibility/2006" xmlns:r="http://schemas.openxmlformats.org/officeDocument/2006/relationships" xmlns:w="http://schemas.openxmlformats.org/wordprocessingml/2006/main" xmlns:w14="http://schemas.microsoft.com/office/word/2010/wordml" xmlns:w15="http://schemas.microsoft.com/office/word/2012/wordml" xmlns:w16cid="http://schemas.microsoft.com/office/word/2016/wordml/cid" xmlns:w16se="http://schemas.microsoft.com/office/word/2015/wordml/symex" mc:Ignorable="w14 w15 w16se w16cid">
+<w:fonts xmlns:mc="http://schemas.openxmlformats.org/markup-compatibility/2006" xmlns:r="http://schemas.openxmlformats.org/officeDocument/2006/relationships" xmlns:w="http://schemas.openxmlformats.org/wordprocessingml/2006/main" xmlns:w14="http://schemas.microsoft.com/office/word/2010/wordml" xmlns:w15="http://schemas.microsoft.com/office/word/2012/wordml" xmlns:w16se="http://schemas.microsoft.com/office/word/2015/wordml/symex" mc:Ignorable="w14 w15 w16se">
   <w:font w:name="Symbol">
     <w:panose1 w:val="05050102010706020507"/>
     <w:charset w:val="02"/>
@@ -3891,7 +4080,7 @@
 </file>
 
 <file path=word/glossary/settings.xml><?xml version="1.0" encoding="utf-8"?>
-<w:settings xmlns:mc="http://schemas.openxmlformats.org/markup-compatibility/2006" xmlns:o="urn:schemas-microsoft-com:office:office" xmlns:r="http://schemas.openxmlformats.org/officeDocument/2006/relationships" xmlns:m="http://schemas.openxmlformats.org/officeDocument/2006/math" xmlns:v="urn:schemas-microsoft-com:vml" xmlns:w10="urn:schemas-microsoft-com:office:word" xmlns:w="http://schemas.openxmlformats.org/wordprocessingml/2006/main" xmlns:w14="http://schemas.microsoft.com/office/word/2010/wordml" xmlns:w15="http://schemas.microsoft.com/office/word/2012/wordml" xmlns:w16cid="http://schemas.microsoft.com/office/word/2016/wordml/cid" xmlns:w16se="http://schemas.microsoft.com/office/word/2015/wordml/symex" xmlns:sl="http://schemas.openxmlformats.org/schemaLibrary/2006/main" mc:Ignorable="w14 w15 w16se w16cid">
+<w:settings xmlns:mc="http://schemas.openxmlformats.org/markup-compatibility/2006" xmlns:o="urn:schemas-microsoft-com:office:office" xmlns:r="http://schemas.openxmlformats.org/officeDocument/2006/relationships" xmlns:m="http://schemas.openxmlformats.org/officeDocument/2006/math" xmlns:v="urn:schemas-microsoft-com:vml" xmlns:w10="urn:schemas-microsoft-com:office:word" xmlns:w="http://schemas.openxmlformats.org/wordprocessingml/2006/main" xmlns:w14="http://schemas.microsoft.com/office/word/2010/wordml" xmlns:w15="http://schemas.microsoft.com/office/word/2012/wordml" xmlns:w16se="http://schemas.microsoft.com/office/word/2015/wordml/symex" xmlns:sl="http://schemas.openxmlformats.org/schemaLibrary/2006/main" mc:Ignorable="w14 w15 w16se">
   <w:view w:val="normal"/>
   <w:defaultTabStop w:val="708"/>
   <w:hyphenationZone w:val="425"/>
@@ -3902,7 +4091,6 @@
     <w:compatSetting w:name="overrideTableStyleFontSizeAndJustification" w:uri="http://schemas.microsoft.com/office/word" w:val="1"/>
     <w:compatSetting w:name="enableOpenTypeFeatures" w:uri="http://schemas.microsoft.com/office/word" w:val="1"/>
     <w:compatSetting w:name="doNotFlipMirrorIndents" w:uri="http://schemas.microsoft.com/office/word" w:val="1"/>
-    <w:compatSetting w:name="useWord2013TrackBottomHyphenation" w:uri="http://schemas.microsoft.com/office/word" w:val="1"/>
   </w:compat>
   <w:rsids>
     <w:rsidRoot w:val="00976AF9"/>
@@ -3917,6 +4105,7 @@
     <w:rsid w:val="0084557C"/>
     <w:rsid w:val="00976AF9"/>
     <w:rsid w:val="00A44059"/>
+    <w:rsid w:val="00F273B0"/>
   </w:rsids>
   <m:mathPr>
     <m:mathFont m:val="Cambria Math"/>
@@ -3933,13 +4122,13 @@
   </m:mathPr>
   <w:themeFontLang w:val="cs-CZ"/>
   <w:clrSchemeMapping w:bg1="light1" w:t1="dark1" w:bg2="light2" w:t2="dark2" w:accent1="accent1" w:accent2="accent2" w:accent3="accent3" w:accent4="accent4" w:accent5="accent5" w:accent6="accent6" w:hyperlink="hyperlink" w:followedHyperlink="followedHyperlink"/>
-  <w:decimalSymbol w:val="."/>
-  <w:listSeparator w:val=","/>
+  <w:decimalSymbol w:val=","/>
+  <w:listSeparator w:val=";"/>
 </w:settings>
 </file>
 
 <file path=word/glossary/styles.xml><?xml version="1.0" encoding="utf-8"?>
-<w:styles xmlns:mc="http://schemas.openxmlformats.org/markup-compatibility/2006" xmlns:r="http://schemas.openxmlformats.org/officeDocument/2006/relationships" xmlns:w="http://schemas.openxmlformats.org/wordprocessingml/2006/main" xmlns:w14="http://schemas.microsoft.com/office/word/2010/wordml" xmlns:w15="http://schemas.microsoft.com/office/word/2012/wordml" xmlns:w16cid="http://schemas.microsoft.com/office/word/2016/wordml/cid" xmlns:w16se="http://schemas.microsoft.com/office/word/2015/wordml/symex" mc:Ignorable="w14 w15 w16se w16cid">
+<w:styles xmlns:mc="http://schemas.openxmlformats.org/markup-compatibility/2006" xmlns:r="http://schemas.openxmlformats.org/officeDocument/2006/relationships" xmlns:w="http://schemas.openxmlformats.org/wordprocessingml/2006/main" xmlns:w14="http://schemas.microsoft.com/office/word/2010/wordml" xmlns:w15="http://schemas.microsoft.com/office/word/2012/wordml" xmlns:w16se="http://schemas.microsoft.com/office/word/2015/wordml/symex" mc:Ignorable="w14 w15 w16se">
   <w:docDefaults>
     <w:rPrDefault>
       <w:rPr>
@@ -3955,7 +4144,7 @@
       </w:pPr>
     </w:pPrDefault>
   </w:docDefaults>
-  <w:latentStyles w:defLockedState="0" w:defUIPriority="99" w:defSemiHidden="0" w:defUnhideWhenUsed="0" w:defQFormat="0" w:count="376">
+  <w:latentStyles w:defLockedState="0" w:defUIPriority="99" w:defSemiHidden="0" w:defUnhideWhenUsed="0" w:defQFormat="0" w:count="371">
     <w:lsdException w:name="Normal" w:uiPriority="0" w:qFormat="1"/>
     <w:lsdException w:name="heading 1" w:uiPriority="9" w:qFormat="1"/>
     <w:lsdException w:name="heading 2" w:semiHidden="1" w:uiPriority="9" w:unhideWhenUsed="1" w:qFormat="1"/>
@@ -4327,11 +4516,6 @@
     <w:lsdException w:name="List Table 5 Dark Accent 6" w:uiPriority="50"/>
     <w:lsdException w:name="List Table 6 Colorful Accent 6" w:uiPriority="51"/>
     <w:lsdException w:name="List Table 7 Colorful Accent 6" w:uiPriority="52"/>
-    <w:lsdException w:name="Mention" w:semiHidden="1" w:unhideWhenUsed="1"/>
-    <w:lsdException w:name="Smart Hyperlink" w:semiHidden="1" w:unhideWhenUsed="1"/>
-    <w:lsdException w:name="Hashtag" w:semiHidden="1" w:unhideWhenUsed="1"/>
-    <w:lsdException w:name="Unresolved Mention" w:semiHidden="1" w:unhideWhenUsed="1"/>
-    <w:lsdException w:name="Smart Link" w:semiHidden="1" w:unhideWhenUsed="1"/>
   </w:latentStyles>
   <w:style w:type="paragraph" w:default="1" w:styleId="Normln">
     <w:name w:val="Normal"/>
@@ -4509,7 +4693,7 @@
 </file>
 
 <file path=word/glossary/webSettings.xml><?xml version="1.0" encoding="utf-8"?>
-<w:webSettings xmlns:mc="http://schemas.openxmlformats.org/markup-compatibility/2006" xmlns:r="http://schemas.openxmlformats.org/officeDocument/2006/relationships" xmlns:w="http://schemas.openxmlformats.org/wordprocessingml/2006/main" xmlns:w14="http://schemas.microsoft.com/office/word/2010/wordml" xmlns:w15="http://schemas.microsoft.com/office/word/2012/wordml" xmlns:w16cid="http://schemas.microsoft.com/office/word/2016/wordml/cid" xmlns:w16se="http://schemas.microsoft.com/office/word/2015/wordml/symex" mc:Ignorable="w14 w15 w16se w16cid">
+<w:webSettings xmlns:mc="http://schemas.openxmlformats.org/markup-compatibility/2006" xmlns:r="http://schemas.openxmlformats.org/officeDocument/2006/relationships" xmlns:w="http://schemas.openxmlformats.org/wordprocessingml/2006/main" xmlns:w14="http://schemas.microsoft.com/office/word/2010/wordml" xmlns:w15="http://schemas.microsoft.com/office/word/2012/wordml" xmlns:w16se="http://schemas.microsoft.com/office/word/2015/wordml/symex" mc:Ignorable="w14 w15 w16se">
   <w:optimizeForBrowser/>
   <w:allowPNG/>
 </w:webSettings>
@@ -4863,7 +5047,7 @@
 </file>
 
 <file path=customXml/itemProps1.xml><?xml version="1.0" encoding="utf-8"?>
-<ds:datastoreItem xmlns:ds="http://schemas.openxmlformats.org/officeDocument/2006/customXml" ds:itemID="{D682DFC2-B687-41CD-8F0B-6FAFEB4A3563}">
+<ds:datastoreItem xmlns:ds="http://schemas.openxmlformats.org/officeDocument/2006/customXml" ds:itemID="{9A28E57D-30B8-44C4-8FA0-98EEE740A6A7}">
   <ds:schemaRefs>
     <ds:schemaRef ds:uri="http://schemas.openxmlformats.org/officeDocument/2006/bibliography"/>
   </ds:schemaRefs>

</xml_diff>